<commit_message>
resolving the large Jar file issue and connecting aws db
</commit_message>
<xml_diff>
--- a/Backend/SpringBootDeploymentCICD/MODULE8/notes/SpringBoot Deployment with CICD.docx
+++ b/Backend/SpringBootDeploymentCICD/MODULE8/notes/SpringBoot Deployment with CICD.docx
@@ -8,7 +8,40 @@
       </w:r>
     </w:p>
     <w:p/>
-    <w:p/>
+    <w:p>
+      <w:r>
+        <w:t>RDS:</w:t>
+      </w:r>
+    </w:p>
+    <w:p>
+      <w:r>
+        <w:t>Relational database service</w:t>
+      </w:r>
+    </w:p>
+    <w:p>
+      <w:r>
+        <w:t xml:space="preserve">We need RDs to create our relational database servers. </w:t>
+      </w:r>
+    </w:p>
+    <w:p>
+      <w:r>
+        <w:rPr>
+          <w:b/>
+          <w:bCs/>
+        </w:rPr>
+        <w:t>Virtual private cloud (VPC)</w:t>
+      </w:r>
+      <w:r>
+        <w:rPr>
+          <w:b/>
+          <w:bCs/>
+        </w:rPr>
+        <w:t xml:space="preserve"> </w:t>
+      </w:r>
+      <w:r>
+        <w:t>is a cloud only created for you, to provide security</w:t>
+      </w:r>
+    </w:p>
     <w:sectPr>
       <w:pgSz w:w="12240" w:h="15840"/>
       <w:pgMar w:top="1440" w:right="1440" w:bottom="1440" w:left="1440" w:header="720" w:footer="720" w:gutter="0"/>
@@ -622,7 +655,6 @@
   <w:style w:type="character" w:default="1" w:styleId="DefaultParagraphFont">
     <w:name w:val="Default Paragraph Font"/>
     <w:uiPriority w:val="1"/>
-    <w:semiHidden/>
     <w:unhideWhenUsed/>
   </w:style>
   <w:style w:type="table" w:default="1" w:styleId="TableNormal">

</xml_diff>

<commit_message>
creating application properties for different environments.
</commit_message>
<xml_diff>
--- a/Backend/SpringBootDeploymentCICD/MODULE8/notes/SpringBoot Deployment with CICD.docx
+++ b/Backend/SpringBootDeploymentCICD/MODULE8/notes/SpringBoot Deployment with CICD.docx
@@ -55,15 +55,7 @@
     </w:p>
     <w:p>
       <w:r>
-        <w:t xml:space="preserve">Each environment requires some setting that is specific to that environment. These environments host specific configurations called profiles. Use </w:t>
-      </w:r>
-      <w:proofErr w:type="gramStart"/>
-      <w:r>
-        <w:t>the Profile</w:t>
-      </w:r>
-      <w:proofErr w:type="gramEnd"/>
-      <w:r>
-        <w:t xml:space="preserve"> annotation to load beans specific to the profile. </w:t>
+        <w:t xml:space="preserve">Each environment requires some setting that is specific to that environment. These environments host specific configurations called profiles. Use the Profile annotation to load beans specific to the profile. </w:t>
       </w:r>
     </w:p>
     <w:p/>
@@ -99,44 +91,35 @@
     </w:p>
     <w:p>
       <w:r>
-        <w:t>mvn spring-</w:t>
-      </w:r>
-      <w:proofErr w:type="gramStart"/>
-      <w:r>
-        <w:t>boot:run</w:t>
-      </w:r>
-      <w:proofErr w:type="gramEnd"/>
-      <w:r>
-        <w:t xml:space="preserve"> -Dspring-boot.run.profiles=dev</w:t>
-      </w:r>
-      <w:r>
-        <w:t xml:space="preserve"> or in powershell</w:t>
-      </w:r>
-    </w:p>
-    <w:p>
-      <w:r>
-        <w:t>mvn "-Dspring-boot.run.profiles=dev" spring-</w:t>
-      </w:r>
-      <w:proofErr w:type="gramStart"/>
-      <w:r>
-        <w:t>boot:run</w:t>
-      </w:r>
-      <w:proofErr w:type="gramEnd"/>
-    </w:p>
-    <w:p>
-      <w:r>
-        <w:t>mvn spring-</w:t>
-      </w:r>
-      <w:proofErr w:type="gramStart"/>
-      <w:r>
-        <w:t>boot:run</w:t>
-      </w:r>
-      <w:proofErr w:type="gramEnd"/>
-      <w:r>
-        <w:t xml:space="preserve"> -Dspring-boot.run.profiles=prod</w:t>
-      </w:r>
-    </w:p>
-    <w:p/>
+        <w:t>mvn spring-boot:run -Dspring-boot.run.profiles=dev</w:t>
+      </w:r>
+      <w:r>
+        <w:t xml:space="preserve"> </w:t>
+      </w:r>
+    </w:p>
+    <w:p>
+      <w:r>
+        <w:t>mvn spring-boot:run -Dspring-boot.run.profiles=prod</w:t>
+      </w:r>
+    </w:p>
+    <w:p>
+      <w:r>
+        <w:t>or in powershell</w:t>
+      </w:r>
+      <w:r>
+        <w:t>:</w:t>
+      </w:r>
+    </w:p>
+    <w:p>
+      <w:r>
+        <w:t>mvn "-Dspring-boot.run.profiles=dev" spring-boot:run</w:t>
+      </w:r>
+    </w:p>
+    <w:p>
+      <w:r>
+        <w:t>mvn spring-boot:run -Dspring-boot.run.profiles=prod</w:t>
+      </w:r>
+    </w:p>
     <w:p>
       <w:pPr>
         <w:rPr>
@@ -144,14 +127,27 @@
           <w:bCs/>
         </w:rPr>
       </w:pPr>
+    </w:p>
+    <w:p>
       <w:r>
         <w:rPr>
           <w:b/>
           <w:bCs/>
         </w:rPr>
-        <w:t>Set profiles via Environment Variables</w:t>
-      </w:r>
-    </w:p>
+        <w:t>Windows PowerShell</w:t>
+      </w:r>
+    </w:p>
+    <w:p>
+      <w:r>
+        <w:t>$env:SPRING_PROFILES_ACTIVE="prod"</w:t>
+      </w:r>
+    </w:p>
+    <w:p>
+      <w:r>
+        <w:t>mvn spring-boot:run</w:t>
+      </w:r>
+    </w:p>
+    <w:p/>
     <w:p>
       <w:pPr>
         <w:rPr>
@@ -164,48 +160,7 @@
           <w:b/>
           <w:bCs/>
         </w:rPr>
-        <w:t>A) Cross-platform standard (best)</w:t>
-      </w:r>
-    </w:p>
-    <w:p>
-      <w:r>
-        <w:rPr>
-          <w:b/>
-          <w:bCs/>
-        </w:rPr>
-        <w:t>Linux/macOS</w:t>
-      </w:r>
-    </w:p>
-    <w:p>
-      <w:r>
-        <w:t>export SPRING_PROFILES_ACTIVE=dev</w:t>
-      </w:r>
-    </w:p>
-    <w:p>
-      <w:r>
-        <w:t>java -jar app.jar</w:t>
-      </w:r>
-    </w:p>
-    <w:p>
-      <w:r>
-        <w:rPr>
-          <w:b/>
-          <w:bCs/>
-        </w:rPr>
-        <w:t>Windows PowerShell</w:t>
-      </w:r>
-    </w:p>
-    <w:p>
-      <w:r>
-        <w:t>$</w:t>
-      </w:r>
-      <w:proofErr w:type="gramStart"/>
-      <w:r>
-        <w:t>env:SPRING</w:t>
-      </w:r>
-      <w:proofErr w:type="gramEnd"/>
-      <w:r>
-        <w:t>_PROFILES_ACTIVE="prod"</w:t>
+        <w:t>Windows CMD</w:t>
       </w:r>
     </w:p>
     <w:p>
@@ -216,36 +171,11 @@
         </w:rPr>
       </w:pPr>
       <w:r>
-        <w:t>mvn spring-</w:t>
-      </w:r>
-      <w:proofErr w:type="gramStart"/>
-      <w:r>
-        <w:t>boot:run</w:t>
-      </w:r>
-      <w:r>
         <w:rPr>
           <w:b/>
           <w:bCs/>
         </w:rPr>
-        <w:t>Windows</w:t>
-      </w:r>
-      <w:proofErr w:type="gramEnd"/>
-      <w:r>
-        <w:rPr>
-          <w:b/>
-          <w:bCs/>
-        </w:rPr>
-        <w:t xml:space="preserve"> </w:t>
-      </w:r>
-    </w:p>
-    <w:p>
-      <w:r>
-        <w:rPr>
-          <w:b/>
-          <w:bCs/>
-        </w:rPr>
-        <w:lastRenderedPageBreak/>
-        <w:t>CMD</w:t>
+        <w:t>Set profiles via JAR / runtime arguments</w:t>
       </w:r>
     </w:p>
     <w:p>
@@ -260,50 +190,64 @@
           <w:b/>
           <w:bCs/>
         </w:rPr>
-        <w:t>Set profiles via JAR / runtime arguments</w:t>
-      </w:r>
-    </w:p>
-    <w:p>
-      <w:pPr>
-        <w:rPr>
-          <w:b/>
-          <w:bCs/>
-        </w:rPr>
-      </w:pPr>
-      <w:r>
-        <w:rPr>
-          <w:b/>
-          <w:bCs/>
-        </w:rPr>
+        <w:lastRenderedPageBreak/>
         <w:t>A) Command-line arg (very common)</w:t>
       </w:r>
     </w:p>
     <w:p>
       <w:r>
-        <w:t>java -jar app.jar --</w:t>
-      </w:r>
-      <w:proofErr w:type="gramStart"/>
-      <w:r>
-        <w:t>spring.profiles</w:t>
-      </w:r>
-      <w:proofErr w:type="gramEnd"/>
-      <w:r>
-        <w:t>.active=dev</w:t>
-      </w:r>
-    </w:p>
-    <w:p>
-      <w:r>
-        <w:t>java -jar app.jar --</w:t>
-      </w:r>
-      <w:proofErr w:type="gramStart"/>
-      <w:r>
-        <w:t>spring.profiles</w:t>
-      </w:r>
-      <w:proofErr w:type="gramEnd"/>
-      <w:r>
-        <w:t>.active=prod</w:t>
-      </w:r>
-    </w:p>
+        <w:t>java -jar app.jar --spring.profiles.active=dev</w:t>
+      </w:r>
+    </w:p>
+    <w:p>
+      <w:r>
+        <w:t>java -jar app.jar --spring.profiles.active=prod</w:t>
+      </w:r>
+    </w:p>
+    <w:p/>
+    <w:p>
+      <w:r>
+        <w:t xml:space="preserve">JAR file </w:t>
+      </w:r>
+    </w:p>
+    <w:p>
+      <w:r>
+        <w:t xml:space="preserve">Avoid the test if needed - </w:t>
+      </w:r>
+      <w:r>
+        <w:t>mvn package -DskipTest</w:t>
+      </w:r>
+    </w:p>
+    <w:p>
+      <w:r>
+        <w:t xml:space="preserve">It will give you a JAR file, </w:t>
+      </w:r>
+      <w:r>
+        <w:t>run</w:t>
+      </w:r>
+      <w:r>
+        <w:t xml:space="preserve"> that JAR file</w:t>
+      </w:r>
+      <w:r>
+        <w:t>:</w:t>
+      </w:r>
+      <w:r>
+        <w:t xml:space="preserve"> </w:t>
+      </w:r>
+    </w:p>
+    <w:p>
+      <w:r>
+        <w:t>“</w:t>
+      </w:r>
+      <w:r>
+        <w:t>java -jar target\testing-app-0.0.1-SNAPSHOT.jar --spring.profiles.active=dev</w:t>
+      </w:r>
+      <w:r>
+        <w:t>”</w:t>
+      </w:r>
+    </w:p>
+    <w:p/>
+    <w:p/>
     <w:p/>
     <w:p/>
     <w:sectPr>
@@ -716,6 +660,7 @@
   <w:style w:type="paragraph" w:default="1" w:styleId="Normal">
     <w:name w:val="Normal"/>
     <w:qFormat/>
+    <w:rsid w:val="00B513E5"/>
   </w:style>
   <w:style w:type="paragraph" w:styleId="Heading1">
     <w:name w:val="heading 1"/>

</xml_diff>

<commit_message>
Database migration in Production using Flyway
</commit_message>
<xml_diff>
--- a/Backend/SpringBootDeploymentCICD/MODULE8/notes/SpringBoot Deployment with CICD.docx
+++ b/Backend/SpringBootDeploymentCICD/MODULE8/notes/SpringBoot Deployment with CICD.docx
@@ -40,6 +40,11 @@
       </w:r>
       <w:r>
         <w:t>is a cloud only created for you, to provide security</w:t>
+      </w:r>
+    </w:p>
+    <w:p>
+      <w:r>
+        <w:t>To create a prod database we first created an instance in RDS</w:t>
       </w:r>
     </w:p>
     <w:p/>
@@ -175,6 +180,7 @@
           <w:b/>
           <w:bCs/>
         </w:rPr>
+        <w:lastRenderedPageBreak/>
         <w:t>Set profiles via JAR / runtime arguments</w:t>
       </w:r>
     </w:p>
@@ -190,7 +196,6 @@
           <w:b/>
           <w:bCs/>
         </w:rPr>
-        <w:lastRenderedPageBreak/>
         <w:t>A) Command-line arg (very common)</w:t>
       </w:r>
     </w:p>
@@ -246,6 +251,8 @@
         <w:t>”</w:t>
       </w:r>
     </w:p>
+    <w:p/>
+    <w:p/>
     <w:p/>
     <w:p/>
     <w:p/>
@@ -864,6 +871,7 @@
   <w:style w:type="character" w:default="1" w:styleId="DefaultParagraphFont">
     <w:name w:val="Default Paragraph Font"/>
     <w:uiPriority w:val="1"/>
+    <w:semiHidden/>
     <w:unhideWhenUsed/>
   </w:style>
   <w:style w:type="table" w:default="1" w:styleId="TableNormal">

</xml_diff>